<commit_message>
added pdf for diagram images.
</commit_message>
<xml_diff>
--- a/Stage 2/Diagrams/Stage 2 UML diagrams.docx
+++ b/Stage 2/Diagrams/Stage 2 UML diagrams.docx
@@ -10,6 +10,7 @@
           <w:docPartUnique/>
         </w:docPartObj>
       </w:sdtPr>
+      <w:sdtEndPr/>
       <w:sdtContent>
         <w:p>
           <w:r>
@@ -132,6 +133,7 @@
                                     <w:dataBinding w:prefixMappings="xmlns:ns0='http://purl.org/dc/elements/1.1/' xmlns:ns1='http://schemas.openxmlformats.org/package/2006/metadata/core-properties' " w:xpath="/ns1:coreProperties[1]/ns0:creator[1]" w:storeItemID="{6C3C8BC8-F283-45AE-878A-BAB7291924A1}"/>
                                     <w:text/>
                                   </w:sdtPr>
+                                  <w:sdtEndPr/>
                                   <w:sdtContent>
                                     <w:p>
                                       <w:pPr>
@@ -186,6 +188,7 @@
                                       <w:dataBinding w:prefixMappings="xmlns:ns0='http://schemas.openxmlformats.org/officeDocument/2006/extended-properties' " w:xpath="/ns0:Properties[1]/ns0:Company[1]" w:storeItemID="{6668398D-A668-4E3E-A5EB-62B293D839F1}"/>
                                       <w:text/>
                                     </w:sdtPr>
+                                    <w:sdtEndPr/>
                                     <w:sdtContent>
                                       <w:r>
                                         <w:rPr>
@@ -214,6 +217,7 @@
                                       <w:dataBinding w:prefixMappings="xmlns:ns0='http://schemas.microsoft.com/office/2006/coverPageProps' " w:xpath="/ns0:CoverPageProperties[1]/ns0:CompanyAddress[1]" w:storeItemID="{55AF091B-3C7A-41E3-B477-F2FDAA23CFDA}"/>
                                       <w:text/>
                                     </w:sdtPr>
+                                    <w:sdtEndPr/>
                                     <w:sdtContent>
                                       <w:r>
                                         <w:rPr>
@@ -283,6 +287,7 @@
                                     <w:dataBinding w:prefixMappings="xmlns:ns0='http://purl.org/dc/elements/1.1/' xmlns:ns1='http://schemas.openxmlformats.org/package/2006/metadata/core-properties' " w:xpath="/ns1:coreProperties[1]/ns0:title[1]" w:storeItemID="{6C3C8BC8-F283-45AE-878A-BAB7291924A1}"/>
                                     <w:text/>
                                   </w:sdtPr>
+                                  <w:sdtEndPr/>
                                   <w:sdtContent>
                                     <w:p>
                                       <w:pPr>
@@ -348,6 +353,7 @@
                               <w:dataBinding w:prefixMappings="xmlns:ns0='http://purl.org/dc/elements/1.1/' xmlns:ns1='http://schemas.openxmlformats.org/package/2006/metadata/core-properties' " w:xpath="/ns1:coreProperties[1]/ns0:creator[1]" w:storeItemID="{6C3C8BC8-F283-45AE-878A-BAB7291924A1}"/>
                               <w:text/>
                             </w:sdtPr>
+                            <w:sdtEndPr/>
                             <w:sdtContent>
                               <w:p>
                                 <w:pPr>
@@ -402,6 +408,7 @@
                                 <w:dataBinding w:prefixMappings="xmlns:ns0='http://schemas.openxmlformats.org/officeDocument/2006/extended-properties' " w:xpath="/ns0:Properties[1]/ns0:Company[1]" w:storeItemID="{6668398D-A668-4E3E-A5EB-62B293D839F1}"/>
                                 <w:text/>
                               </w:sdtPr>
+                              <w:sdtEndPr/>
                               <w:sdtContent>
                                 <w:r>
                                   <w:rPr>
@@ -430,6 +437,7 @@
                                 <w:dataBinding w:prefixMappings="xmlns:ns0='http://schemas.microsoft.com/office/2006/coverPageProps' " w:xpath="/ns0:CoverPageProperties[1]/ns0:CompanyAddress[1]" w:storeItemID="{55AF091B-3C7A-41E3-B477-F2FDAA23CFDA}"/>
                                 <w:text/>
                               </w:sdtPr>
+                              <w:sdtEndPr/>
                               <w:sdtContent>
                                 <w:r>
                                   <w:rPr>
@@ -465,6 +473,7 @@
                               <w:dataBinding w:prefixMappings="xmlns:ns0='http://purl.org/dc/elements/1.1/' xmlns:ns1='http://schemas.openxmlformats.org/package/2006/metadata/core-properties' " w:xpath="/ns1:coreProperties[1]/ns0:title[1]" w:storeItemID="{6C3C8BC8-F283-45AE-878A-BAB7291924A1}"/>
                               <w:text/>
                             </w:sdtPr>
+                            <w:sdtEndPr/>
                             <w:sdtContent>
                               <w:p>
                                 <w:pPr>
@@ -637,6 +646,66 @@
     <w:p>
       <w:bookmarkStart w:id="0" w:name="_GoBack"/>
       <w:bookmarkEnd w:id="0"/>
+      <w:r>
+        <w:rPr>
+          <w:noProof/>
+        </w:rPr>
+        <w:drawing>
+          <wp:anchor distT="0" distB="0" distL="114300" distR="114300" simplePos="0" relativeHeight="251661312" behindDoc="0" locked="0" layoutInCell="1" allowOverlap="1">
+            <wp:simplePos x="0" y="0"/>
+            <wp:positionH relativeFrom="column">
+              <wp:posOffset>-1492595</wp:posOffset>
+            </wp:positionH>
+            <wp:positionV relativeFrom="paragraph">
+              <wp:posOffset>1015075</wp:posOffset>
+            </wp:positionV>
+            <wp:extent cx="8777660" cy="6818629"/>
+            <wp:effectExtent l="8255" t="0" r="0" b="0"/>
+            <wp:wrapNone/>
+            <wp:docPr id="2" name="Picture 2"/>
+            <wp:cNvGraphicFramePr>
+              <a:graphicFrameLocks xmlns:a="http://schemas.openxmlformats.org/drawingml/2006/main" noChangeAspect="1"/>
+            </wp:cNvGraphicFramePr>
+            <a:graphic xmlns:a="http://schemas.openxmlformats.org/drawingml/2006/main">
+              <a:graphicData uri="http://schemas.openxmlformats.org/drawingml/2006/picture">
+                <pic:pic xmlns:pic="http://schemas.openxmlformats.org/drawingml/2006/picture">
+                  <pic:nvPicPr>
+                    <pic:cNvPr id="1" name=""/>
+                    <pic:cNvPicPr/>
+                  </pic:nvPicPr>
+                  <pic:blipFill>
+                    <a:blip r:embed="rId5">
+                      <a:extLst>
+                        <a:ext uri="{28A0092B-C50C-407E-A947-70E740481C1C}">
+                          <a14:useLocalDpi xmlns:a14="http://schemas.microsoft.com/office/drawing/2010/main" val="0"/>
+                        </a:ext>
+                      </a:extLst>
+                    </a:blip>
+                    <a:stretch>
+                      <a:fillRect/>
+                    </a:stretch>
+                  </pic:blipFill>
+                  <pic:spPr>
+                    <a:xfrm rot="5400000">
+                      <a:off x="0" y="0"/>
+                      <a:ext cx="8804350" cy="6839362"/>
+                    </a:xfrm>
+                    <a:prstGeom prst="rect">
+                      <a:avLst/>
+                    </a:prstGeom>
+                  </pic:spPr>
+                </pic:pic>
+              </a:graphicData>
+            </a:graphic>
+            <wp14:sizeRelH relativeFrom="margin">
+              <wp14:pctWidth>0</wp14:pctWidth>
+            </wp14:sizeRelH>
+            <wp14:sizeRelV relativeFrom="margin">
+              <wp14:pctHeight>0</wp14:pctHeight>
+            </wp14:sizeRelV>
+          </wp:anchor>
+        </w:drawing>
+      </w:r>
     </w:p>
     <w:sectPr>
       <w:pgSz w:w="12240" w:h="15840"/>

</xml_diff>